<commit_message>
Memoria DSM apartado delegar autorización
</commit_message>
<xml_diff>
--- a/Desarrollo/SDM/MemoriaABP 16Ene/SDM-Memoria.docx
+++ b/Desarrollo/SDM/MemoriaABP 16Ene/SDM-Memoria.docx
@@ -425,27 +425,7 @@
                                     <w:szCs w:val="28"/>
                                     <w:lang w:val="es-ES"/>
                                   </w:rPr>
-                                  <w:t xml:space="preserve">Ricardo </w:t>
-                                </w:r>
-                                <w:proofErr w:type="spellStart"/>
-                                <w:r>
-                                  <w:rPr>
-                                    <w:color w:val="595959" w:themeColor="text1" w:themeTint="A6"/>
-                                    <w:sz w:val="28"/>
-                                    <w:szCs w:val="28"/>
-                                    <w:lang w:val="es-ES"/>
-                                  </w:rPr>
-                                  <w:t>Espí</w:t>
-                                </w:r>
-                                <w:proofErr w:type="spellEnd"/>
-                                <w:r>
-                                  <w:rPr>
-                                    <w:color w:val="595959" w:themeColor="text1" w:themeTint="A6"/>
-                                    <w:sz w:val="28"/>
-                                    <w:szCs w:val="28"/>
-                                    <w:lang w:val="es-ES"/>
-                                  </w:rPr>
-                                  <w:t xml:space="preserve"> Serrano </w:t>
+                                  <w:t xml:space="preserve">Ricardo Espí Serrano </w:t>
                                 </w:r>
                               </w:p>
                               <w:p>
@@ -1757,23 +1737,7 @@
           <w:sz w:val="22"/>
           <w:lang w:val="es-ES"/>
         </w:rPr>
-        <w:t xml:space="preserve"> en </w:t>
-      </w:r>
-      <w:proofErr w:type="spellStart"/>
-      <w:r>
-        <w:rPr>
-          <w:sz w:val="22"/>
-          <w:lang w:val="es-ES"/>
-        </w:rPr>
-        <w:t>php</w:t>
-      </w:r>
-      <w:proofErr w:type="spellEnd"/>
-      <w:r>
-        <w:rPr>
-          <w:sz w:val="22"/>
-          <w:lang w:val="es-ES"/>
-        </w:rPr>
-        <w:t xml:space="preserve"> para la transformación de formatos</w:t>
+        <w:t xml:space="preserve"> en php para la transformación de formatos</w:t>
       </w:r>
       <w:r>
         <w:rPr>
@@ -1814,8 +1778,6 @@
         </w:rPr>
         <w:t>.</w:t>
       </w:r>
-      <w:bookmarkStart w:id="3" w:name="_GoBack"/>
-      <w:bookmarkEnd w:id="3"/>
     </w:p>
     <w:p>
       <w:pPr>
@@ -1832,7 +1794,7 @@
           <w:lang w:val="es-ES"/>
         </w:rPr>
       </w:pPr>
-      <w:bookmarkStart w:id="4" w:name="_Toc471330637"/>
+      <w:bookmarkStart w:id="3" w:name="_Toc471330637"/>
       <w:r>
         <w:rPr>
           <w:rFonts w:ascii="Century Gothic" w:hAnsi="Century Gothic"/>
@@ -1843,7 +1805,7 @@
         </w:rPr>
         <w:t>Consumo API’s de terceros y propios</w:t>
       </w:r>
-      <w:bookmarkEnd w:id="4"/>
+      <w:bookmarkEnd w:id="3"/>
     </w:p>
     <w:p>
       <w:pPr>
@@ -1860,7 +1822,7 @@
           <w:lang w:val="es-ES"/>
         </w:rPr>
       </w:pPr>
-      <w:bookmarkStart w:id="5" w:name="_Toc471330638"/>
+      <w:bookmarkStart w:id="4" w:name="_Toc471330638"/>
       <w:r>
         <w:rPr>
           <w:rFonts w:ascii="Century Gothic" w:hAnsi="Century Gothic"/>
@@ -1871,7 +1833,7 @@
         </w:rPr>
         <w:t>Delegar autenticación</w:t>
       </w:r>
-      <w:bookmarkEnd w:id="5"/>
+      <w:bookmarkEnd w:id="4"/>
       <w:r>
         <w:rPr>
           <w:rFonts w:ascii="Century Gothic" w:hAnsi="Century Gothic"/>
@@ -1882,6 +1844,91 @@
         </w:rPr>
         <w:t xml:space="preserve"> </w:t>
       </w:r>
+    </w:p>
+    <w:p>
+      <w:pPr>
+        <w:pStyle w:val="Prrafodelista"/>
+        <w:ind w:firstLine="720"/>
+        <w:rPr>
+          <w:sz w:val="22"/>
+          <w:szCs w:val="22"/>
+          <w:lang w:val="es-ES"/>
+        </w:rPr>
+      </w:pPr>
+      <w:r>
+        <w:rPr>
+          <w:sz w:val="22"/>
+          <w:szCs w:val="22"/>
+          <w:lang w:val="es-ES"/>
+        </w:rPr>
+        <w:t xml:space="preserve">Aunque el proyecto sea una plataforma para que los padres estén más inmersos en la etapa educativa de sus hijos y tengan absoluto conocimiento de los pasos de los mismos, no nos queremos frenar en el uso del servicio por parte de los padres, queremos que vaya más allá de la consulta de información o la comunicación con el profesor. Nuestra intención es que el padre pueda interactuar de una forma más social con la información de la aplicación, es decir, que tenga la posibilidad de compartir en redes sociales (Twitter y Facebook) los logros de sus hijos. </w:t>
+      </w:r>
+    </w:p>
+    <w:p>
+      <w:pPr>
+        <w:pStyle w:val="Prrafodelista"/>
+        <w:ind w:firstLine="720"/>
+        <w:rPr>
+          <w:sz w:val="22"/>
+          <w:szCs w:val="22"/>
+          <w:lang w:val="es-ES"/>
+        </w:rPr>
+      </w:pPr>
+      <w:bookmarkStart w:id="5" w:name="_GoBack"/>
+      <w:bookmarkEnd w:id="5"/>
+    </w:p>
+    <w:p>
+      <w:pPr>
+        <w:pStyle w:val="Prrafodelista"/>
+        <w:ind w:firstLine="720"/>
+        <w:rPr>
+          <w:sz w:val="22"/>
+          <w:szCs w:val="22"/>
+          <w:lang w:val="es-ES"/>
+        </w:rPr>
+      </w:pPr>
+      <w:r>
+        <w:rPr>
+          <w:sz w:val="22"/>
+          <w:szCs w:val="22"/>
+          <w:lang w:val="es-ES"/>
+        </w:rPr>
+        <w:t xml:space="preserve">Para conseguir esto el usuario deberá registrase con su cuenta de Twitter o Facebook en nuestro servicio, por lo tanto, tendríamos que gestionar y almacenar información privada del usuario. Pero para no tener que cargar con esta responsabilidad vamos a usar el protocolo </w:t>
+      </w:r>
+      <w:proofErr w:type="spellStart"/>
+      <w:r>
+        <w:rPr>
+          <w:sz w:val="22"/>
+          <w:szCs w:val="22"/>
+          <w:lang w:val="es-ES"/>
+        </w:rPr>
+        <w:t>OAuth</w:t>
+      </w:r>
+      <w:proofErr w:type="spellEnd"/>
+      <w:r>
+        <w:rPr>
+          <w:sz w:val="22"/>
+          <w:szCs w:val="22"/>
+          <w:lang w:val="es-ES"/>
+        </w:rPr>
+        <w:t xml:space="preserve"> 2.0 para delegar dicha </w:t>
+      </w:r>
+      <w:r>
+        <w:rPr>
+          <w:sz w:val="22"/>
+          <w:szCs w:val="22"/>
+          <w:lang w:val="es-ES"/>
+        </w:rPr>
+        <w:lastRenderedPageBreak/>
+        <w:t xml:space="preserve">autorización. De esta manera el usuario no compartiría toda su identidad y sus datos estarían más seguros. </w:t>
+      </w:r>
+    </w:p>
+    <w:p>
+      <w:pPr>
+        <w:rPr>
+          <w:lang w:val="es-ES"/>
+        </w:rPr>
+      </w:pPr>
     </w:p>
     <w:p>
       <w:pPr>
@@ -3831,7 +3878,7 @@
 </file>
 
 <file path=customXml/itemProps2.xml><?xml version="1.0" encoding="utf-8"?>
-<ds:datastoreItem xmlns:ds="http://schemas.openxmlformats.org/officeDocument/2006/customXml" ds:itemID="{4234608A-B3E1-41F9-A1F1-4725F41BFBBC}">
+<ds:datastoreItem xmlns:ds="http://schemas.openxmlformats.org/officeDocument/2006/customXml" ds:itemID="{B0CC8D27-D3D7-4BEA-8E0F-3DAA2359791D}">
   <ds:schemaRefs>
     <ds:schemaRef ds:uri="http://schemas.openxmlformats.org/officeDocument/2006/bibliography"/>
   </ds:schemaRefs>

</xml_diff>

<commit_message>
Parte apis propias y de terceros en la memoria
</commit_message>
<xml_diff>
--- a/Desarrollo/SDM/MemoriaABP 16Ene/SDM-Memoria.docx
+++ b/Desarrollo/SDM/MemoriaABP 16Ene/SDM-Memoria.docx
@@ -570,27 +570,7 @@
                               <w:szCs w:val="28"/>
                               <w:lang w:val="es-ES"/>
                             </w:rPr>
-                            <w:t xml:space="preserve">Ricardo </w:t>
-                          </w:r>
-                          <w:proofErr w:type="spellStart"/>
-                          <w:r>
-                            <w:rPr>
-                              <w:color w:val="595959" w:themeColor="text1" w:themeTint="A6"/>
-                              <w:sz w:val="28"/>
-                              <w:szCs w:val="28"/>
-                              <w:lang w:val="es-ES"/>
-                            </w:rPr>
-                            <w:t>Espí</w:t>
-                          </w:r>
-                          <w:proofErr w:type="spellEnd"/>
-                          <w:r>
-                            <w:rPr>
-                              <w:color w:val="595959" w:themeColor="text1" w:themeTint="A6"/>
-                              <w:sz w:val="28"/>
-                              <w:szCs w:val="28"/>
-                              <w:lang w:val="es-ES"/>
-                            </w:rPr>
-                            <w:t xml:space="preserve"> Serrano </w:t>
+                            <w:t xml:space="preserve">Ricardo Espí Serrano </w:t>
                           </w:r>
                         </w:p>
                         <w:p>
@@ -855,6 +835,7 @@
                             <w:dataBinding w:prefixMappings="xmlns:ns0='http://purl.org/dc/elements/1.1/' xmlns:ns1='http://schemas.openxmlformats.org/package/2006/metadata/core-properties' " w:xpath="/ns1:coreProperties[1]/ns0:subject[1]" w:storeItemID="{6C3C8BC8-F283-45AE-878A-BAB7291924A1}"/>
                             <w:text/>
                           </w:sdtPr>
+                          <w:sdtEndPr/>
                           <w:sdtContent>
                             <w:p>
                               <w:pPr>
@@ -1737,7 +1718,23 @@
           <w:sz w:val="22"/>
           <w:lang w:val="es-ES"/>
         </w:rPr>
-        <w:t xml:space="preserve"> en php para la transformación de formatos</w:t>
+        <w:t xml:space="preserve"> en </w:t>
+      </w:r>
+      <w:proofErr w:type="spellStart"/>
+      <w:r>
+        <w:rPr>
+          <w:sz w:val="22"/>
+          <w:lang w:val="es-ES"/>
+        </w:rPr>
+        <w:t>php</w:t>
+      </w:r>
+      <w:proofErr w:type="spellEnd"/>
+      <w:r>
+        <w:rPr>
+          <w:sz w:val="22"/>
+          <w:lang w:val="es-ES"/>
+        </w:rPr>
+        <w:t xml:space="preserve"> para la transformación de formatos</w:t>
       </w:r>
       <w:r>
         <w:rPr>
@@ -1809,6 +1806,207 @@
     </w:p>
     <w:p>
       <w:pPr>
+        <w:ind w:firstLine="360"/>
+        <w:rPr>
+          <w:sz w:val="22"/>
+          <w:lang w:val="es-ES"/>
+        </w:rPr>
+      </w:pPr>
+    </w:p>
+    <w:p>
+      <w:pPr>
+        <w:ind w:firstLine="360"/>
+        <w:rPr>
+          <w:sz w:val="22"/>
+          <w:lang w:val="es-ES"/>
+        </w:rPr>
+      </w:pPr>
+      <w:r>
+        <w:rPr>
+          <w:sz w:val="22"/>
+          <w:lang w:val="es-ES"/>
+        </w:rPr>
+        <w:t>API PROPIA:</w:t>
+      </w:r>
+    </w:p>
+    <w:p>
+      <w:pPr>
+        <w:ind w:firstLine="360"/>
+        <w:rPr>
+          <w:sz w:val="22"/>
+          <w:lang w:val="es-ES"/>
+        </w:rPr>
+      </w:pPr>
+      <w:r>
+        <w:rPr>
+          <w:sz w:val="22"/>
+          <w:lang w:val="es-ES"/>
+        </w:rPr>
+        <w:tab/>
+        <w:t xml:space="preserve">Estamos utilizando para nuestro proyecto la arquitectura modelo-vista-controlador, utilizando el </w:t>
+      </w:r>
+      <w:proofErr w:type="spellStart"/>
+      <w:r>
+        <w:rPr>
+          <w:sz w:val="22"/>
+          <w:lang w:val="es-ES"/>
+        </w:rPr>
+        <w:t>framework</w:t>
+      </w:r>
+      <w:proofErr w:type="spellEnd"/>
+      <w:r>
+        <w:rPr>
+          <w:sz w:val="22"/>
+          <w:lang w:val="es-ES"/>
+        </w:rPr>
+        <w:t xml:space="preserve"> de PHP </w:t>
+      </w:r>
+      <w:proofErr w:type="spellStart"/>
+      <w:r>
+        <w:rPr>
+          <w:sz w:val="22"/>
+          <w:lang w:val="es-ES"/>
+        </w:rPr>
+        <w:t>CodeIgniter</w:t>
+      </w:r>
+      <w:proofErr w:type="spellEnd"/>
+      <w:r>
+        <w:rPr>
+          <w:sz w:val="22"/>
+          <w:lang w:val="es-ES"/>
+        </w:rPr>
+        <w:t xml:space="preserve">. Puesto que </w:t>
+      </w:r>
+      <w:proofErr w:type="spellStart"/>
+      <w:r>
+        <w:rPr>
+          <w:sz w:val="22"/>
+          <w:lang w:val="es-ES"/>
+        </w:rPr>
+        <w:t>CodeIgniter</w:t>
+      </w:r>
+      <w:proofErr w:type="spellEnd"/>
+      <w:r>
+        <w:rPr>
+          <w:sz w:val="22"/>
+          <w:lang w:val="es-ES"/>
+        </w:rPr>
+        <w:t xml:space="preserve"> viene sin API propia, hemos utilizado unas </w:t>
+      </w:r>
+      <w:hyperlink r:id="rId11" w:history="1">
+        <w:r>
+          <w:rPr>
+            <w:rStyle w:val="Hipervnculo"/>
+            <w:sz w:val="22"/>
+            <w:lang w:val="es-ES"/>
+          </w:rPr>
+          <w:t xml:space="preserve">nuevas librerías </w:t>
+        </w:r>
+      </w:hyperlink>
+      <w:bookmarkStart w:id="4" w:name="_GoBack"/>
+      <w:bookmarkEnd w:id="4"/>
+      <w:r>
+        <w:rPr>
+          <w:sz w:val="22"/>
+          <w:lang w:val="es-ES"/>
+        </w:rPr>
+        <w:t xml:space="preserve"> y hemos implementado los métodos necesarios para levantar nuestra API </w:t>
+      </w:r>
+      <w:proofErr w:type="spellStart"/>
+      <w:r>
+        <w:rPr>
+          <w:sz w:val="22"/>
+          <w:lang w:val="es-ES"/>
+        </w:rPr>
+        <w:t>Restful</w:t>
+      </w:r>
+      <w:proofErr w:type="spellEnd"/>
+      <w:r>
+        <w:rPr>
+          <w:sz w:val="22"/>
+          <w:lang w:val="es-ES"/>
+        </w:rPr>
+        <w:t>. Esta API reconoce los métodos y parámetros integrados en la URL recibida, realiza las operaciones dentro y fuera de la base de datos implícitas en dicha URL, y devuelve el resultado de las operaciones en el formato especificado, que puede ser JSON, HTML y XML.</w:t>
+      </w:r>
+    </w:p>
+    <w:p>
+      <w:pPr>
+        <w:ind w:firstLine="360"/>
+        <w:rPr>
+          <w:sz w:val="22"/>
+          <w:lang w:val="es-ES"/>
+        </w:rPr>
+      </w:pPr>
+      <w:r>
+        <w:rPr>
+          <w:sz w:val="22"/>
+          <w:lang w:val="es-ES"/>
+        </w:rPr>
+        <w:tab/>
+        <w:t>Para la parte del cliente estamos implementando archivos HTML y JavaScript, utilizando ANGULAR, para el envío de las peticiones a la aplicación, y la posterior recogida de los resultados de esta. Esta parte cliente está completamente separada de la parte servidor, lo que permite su modificación por separado.</w:t>
+      </w:r>
+    </w:p>
+    <w:p>
+      <w:pPr>
+        <w:ind w:firstLine="360"/>
+        <w:rPr>
+          <w:sz w:val="22"/>
+          <w:lang w:val="es-ES"/>
+        </w:rPr>
+      </w:pPr>
+    </w:p>
+    <w:p>
+      <w:pPr>
+        <w:ind w:firstLine="360"/>
+        <w:rPr>
+          <w:sz w:val="22"/>
+          <w:lang w:val="es-ES"/>
+        </w:rPr>
+      </w:pPr>
+      <w:proofErr w:type="spellStart"/>
+      <w:r>
+        <w:rPr>
+          <w:sz w:val="22"/>
+          <w:lang w:val="es-ES"/>
+        </w:rPr>
+        <w:t>APIs</w:t>
+      </w:r>
+      <w:proofErr w:type="spellEnd"/>
+      <w:r>
+        <w:rPr>
+          <w:sz w:val="22"/>
+          <w:lang w:val="es-ES"/>
+        </w:rPr>
+        <w:t xml:space="preserve"> DE TERCEROS:</w:t>
+      </w:r>
+    </w:p>
+    <w:p>
+      <w:pPr>
+        <w:ind w:firstLine="360"/>
+        <w:rPr>
+          <w:sz w:val="22"/>
+          <w:lang w:val="es-ES"/>
+        </w:rPr>
+      </w:pPr>
+      <w:r>
+        <w:rPr>
+          <w:sz w:val="22"/>
+          <w:lang w:val="es-ES"/>
+        </w:rPr>
+        <w:lastRenderedPageBreak/>
+        <w:tab/>
+        <w:t>Aunque aún no hemos implementado ninguna en nuestra aplicación, tenemos pensado utilizar Twitter y Facebook para compartir actividad realizada en la aplicación en dichas redes sociales. Estas actividades realizadas pueden ser desde notas de exámenes  hasta anuncios de excursiones. El mayor objetivo del contenido compartido es dar a conocer la app en redes sociales.</w:t>
+      </w:r>
+    </w:p>
+    <w:p>
+      <w:pPr>
+        <w:rPr>
+          <w:lang w:val="es-ES"/>
+        </w:rPr>
+      </w:pPr>
+    </w:p>
+    <w:p>
+      <w:pPr>
         <w:pStyle w:val="Ttulo1"/>
         <w:numPr>
           <w:ilvl w:val="0"/>
@@ -1822,7 +2020,7 @@
           <w:lang w:val="es-ES"/>
         </w:rPr>
       </w:pPr>
-      <w:bookmarkStart w:id="4" w:name="_Toc471330638"/>
+      <w:bookmarkStart w:id="5" w:name="_Toc471330638"/>
       <w:r>
         <w:rPr>
           <w:rFonts w:ascii="Century Gothic" w:hAnsi="Century Gothic"/>
@@ -1833,7 +2031,7 @@
         </w:rPr>
         <w:t>Delegar autenticación</w:t>
       </w:r>
-      <w:bookmarkEnd w:id="4"/>
+      <w:bookmarkEnd w:id="5"/>
       <w:r>
         <w:rPr>
           <w:rFonts w:ascii="Century Gothic" w:hAnsi="Century Gothic"/>
@@ -1874,8 +2072,6 @@
           <w:lang w:val="es-ES"/>
         </w:rPr>
       </w:pPr>
-      <w:bookmarkStart w:id="5" w:name="_GoBack"/>
-      <w:bookmarkEnd w:id="5"/>
     </w:p>
     <w:p>
       <w:pPr>
@@ -1911,16 +2107,7 @@
           <w:szCs w:val="22"/>
           <w:lang w:val="es-ES"/>
         </w:rPr>
-        <w:t xml:space="preserve"> 2.0 para delegar dicha </w:t>
-      </w:r>
-      <w:r>
-        <w:rPr>
-          <w:sz w:val="22"/>
-          <w:szCs w:val="22"/>
-          <w:lang w:val="es-ES"/>
-        </w:rPr>
-        <w:lastRenderedPageBreak/>
-        <w:t xml:space="preserve">autorización. De esta manera el usuario no compartiría toda su identidad y sus datos estarían más seguros. </w:t>
+        <w:t xml:space="preserve"> 2.0 para delegar dicha autorización. De esta manera el usuario no compartiría toda su identidad y sus datos estarían más seguros. </w:t>
       </w:r>
     </w:p>
     <w:p>
@@ -1979,7 +2166,7 @@
       </w:pPr>
     </w:p>
     <w:sectPr>
-      <w:headerReference w:type="default" r:id="rId11"/>
+      <w:headerReference w:type="default" r:id="rId12"/>
       <w:pgSz w:w="12240" w:h="15840"/>
       <w:pgMar w:top="1440" w:right="1440" w:bottom="1440" w:left="1440" w:header="720" w:footer="720" w:gutter="0"/>
       <w:pgNumType w:start="0"/>
@@ -3878,7 +4065,7 @@
 </file>
 
 <file path=customXml/itemProps2.xml><?xml version="1.0" encoding="utf-8"?>
-<ds:datastoreItem xmlns:ds="http://schemas.openxmlformats.org/officeDocument/2006/customXml" ds:itemID="{B0CC8D27-D3D7-4BEA-8E0F-3DAA2359791D}">
+<ds:datastoreItem xmlns:ds="http://schemas.openxmlformats.org/officeDocument/2006/customXml" ds:itemID="{29FA3671-EE2B-4FEB-A2FE-8D434809D8A5}">
   <ds:schemaRefs>
     <ds:schemaRef ds:uri="http://schemas.openxmlformats.org/officeDocument/2006/bibliography"/>
   </ds:schemaRefs>

</xml_diff>

<commit_message>
Transformacion de formatos HECHO!
</commit_message>
<xml_diff>
--- a/Desarrollo/SDM/MemoriaABP 16Ene/SDM-Memoria.docx
+++ b/Desarrollo/SDM/MemoriaABP 16Ene/SDM-Memoria.docx
@@ -1702,7 +1702,21 @@
           <w:sz w:val="22"/>
           <w:lang w:val="es-ES"/>
         </w:rPr>
-        <w:t xml:space="preserve">Uso de la librería </w:t>
+        <w:t>Para la transforma</w:t>
+      </w:r>
+      <w:r>
+        <w:rPr>
+          <w:sz w:val="22"/>
+          <w:lang w:val="es-ES"/>
+        </w:rPr>
+        <w:t>r el</w:t>
+      </w:r>
+      <w:r>
+        <w:rPr>
+          <w:sz w:val="22"/>
+          <w:lang w:val="es-ES"/>
+        </w:rPr>
+        <w:t xml:space="preserve"> formato </w:t>
       </w:r>
       <w:proofErr w:type="spellStart"/>
       <w:r>
@@ -1710,6 +1724,46 @@
           <w:sz w:val="22"/>
           <w:lang w:val="es-ES"/>
         </w:rPr>
+        <w:t>html</w:t>
+      </w:r>
+      <w:proofErr w:type="spellEnd"/>
+      <w:r>
+        <w:rPr>
+          <w:sz w:val="22"/>
+          <w:lang w:val="es-ES"/>
+        </w:rPr>
+        <w:t xml:space="preserve"> de nuestra página a </w:t>
+      </w:r>
+      <w:proofErr w:type="spellStart"/>
+      <w:r>
+        <w:rPr>
+          <w:sz w:val="22"/>
+          <w:lang w:val="es-ES"/>
+        </w:rPr>
+        <w:t>pdf</w:t>
+      </w:r>
+      <w:proofErr w:type="spellEnd"/>
+      <w:r>
+        <w:rPr>
+          <w:sz w:val="22"/>
+          <w:lang w:val="es-ES"/>
+        </w:rPr>
+        <w:t xml:space="preserve">, de forma que el usuario pueda descargarse </w:t>
+      </w:r>
+      <w:r>
+        <w:rPr>
+          <w:sz w:val="22"/>
+          <w:lang w:val="es-ES"/>
+        </w:rPr>
+        <w:t xml:space="preserve">la información de su cuenta que quiera en este formato, vamos a usar la librería </w:t>
+      </w:r>
+      <w:proofErr w:type="spellStart"/>
+      <w:r>
+        <w:rPr>
+          <w:b/>
+          <w:sz w:val="22"/>
+          <w:lang w:val="es-ES"/>
+        </w:rPr>
         <w:t>dompdf</w:t>
       </w:r>
       <w:proofErr w:type="spellEnd"/>
@@ -1718,7 +1772,7 @@
           <w:sz w:val="22"/>
           <w:lang w:val="es-ES"/>
         </w:rPr>
-        <w:t xml:space="preserve"> en </w:t>
+        <w:t xml:space="preserve">. Es fácil de usar y además también permite transformar y descargar en formato </w:t>
       </w:r>
       <w:proofErr w:type="spellStart"/>
       <w:r>
@@ -1726,7 +1780,7 @@
           <w:sz w:val="22"/>
           <w:lang w:val="es-ES"/>
         </w:rPr>
-        <w:t>php</w:t>
+        <w:t>xls</w:t>
       </w:r>
       <w:proofErr w:type="spellEnd"/>
       <w:r>
@@ -1734,46 +1788,7 @@
           <w:sz w:val="22"/>
           <w:lang w:val="es-ES"/>
         </w:rPr>
-        <w:t xml:space="preserve"> para la transformación de formatos</w:t>
-      </w:r>
-      <w:r>
-        <w:rPr>
-          <w:sz w:val="22"/>
-          <w:lang w:val="es-ES"/>
-        </w:rPr>
-        <w:t xml:space="preserve"> de </w:t>
-      </w:r>
-      <w:proofErr w:type="spellStart"/>
-      <w:r>
-        <w:rPr>
-          <w:sz w:val="22"/>
-          <w:lang w:val="es-ES"/>
-        </w:rPr>
-        <w:t>html</w:t>
-      </w:r>
-      <w:proofErr w:type="spellEnd"/>
-      <w:r>
-        <w:rPr>
-          <w:sz w:val="22"/>
-          <w:lang w:val="es-ES"/>
-        </w:rPr>
-        <w:t xml:space="preserve"> a </w:t>
-      </w:r>
-      <w:proofErr w:type="spellStart"/>
-      <w:r>
-        <w:rPr>
-          <w:sz w:val="22"/>
-          <w:lang w:val="es-ES"/>
-        </w:rPr>
-        <w:t>pdf</w:t>
-      </w:r>
-      <w:proofErr w:type="spellEnd"/>
-      <w:r>
-        <w:rPr>
-          <w:sz w:val="22"/>
-          <w:lang w:val="es-ES"/>
-        </w:rPr>
-        <w:t>.</w:t>
+        <w:t xml:space="preserve"> o doc.</w:t>
       </w:r>
     </w:p>
     <w:p>
@@ -1808,21 +1823,14 @@
       <w:pPr>
         <w:ind w:firstLine="360"/>
         <w:rPr>
-          <w:sz w:val="22"/>
-          <w:lang w:val="es-ES"/>
-        </w:rPr>
-      </w:pPr>
-    </w:p>
-    <w:p>
-      <w:pPr>
-        <w:ind w:firstLine="360"/>
-        <w:rPr>
-          <w:sz w:val="22"/>
-          <w:lang w:val="es-ES"/>
-        </w:rPr>
-      </w:pPr>
-      <w:r>
-        <w:rPr>
+          <w:b/>
+          <w:sz w:val="22"/>
+          <w:lang w:val="es-ES"/>
+        </w:rPr>
+      </w:pPr>
+      <w:r>
+        <w:rPr>
+          <w:b/>
           <w:sz w:val="22"/>
           <w:lang w:val="es-ES"/>
         </w:rPr>
@@ -1903,8 +1911,6 @@
           <w:t xml:space="preserve">nuevas librerías </w:t>
         </w:r>
       </w:hyperlink>
-      <w:bookmarkStart w:id="4" w:name="_GoBack"/>
-      <w:bookmarkEnd w:id="4"/>
       <w:r>
         <w:rPr>
           <w:sz w:val="22"/>
@@ -1959,6 +1965,7 @@
       <w:pPr>
         <w:ind w:firstLine="360"/>
         <w:rPr>
+          <w:b/>
           <w:sz w:val="22"/>
           <w:lang w:val="es-ES"/>
         </w:rPr>
@@ -1966,14 +1973,17 @@
       <w:proofErr w:type="spellStart"/>
       <w:r>
         <w:rPr>
-          <w:sz w:val="22"/>
-          <w:lang w:val="es-ES"/>
-        </w:rPr>
+          <w:b/>
+          <w:sz w:val="22"/>
+          <w:lang w:val="es-ES"/>
+        </w:rPr>
+        <w:lastRenderedPageBreak/>
         <w:t>APIs</w:t>
       </w:r>
       <w:proofErr w:type="spellEnd"/>
       <w:r>
         <w:rPr>
+          <w:b/>
           <w:sz w:val="22"/>
           <w:lang w:val="es-ES"/>
         </w:rPr>
@@ -1993,7 +2003,6 @@
           <w:sz w:val="22"/>
           <w:lang w:val="es-ES"/>
         </w:rPr>
-        <w:lastRenderedPageBreak/>
         <w:tab/>
         <w:t>Aunque aún no hemos implementado ninguna en nuestra aplicación, tenemos pensado utilizar Twitter y Facebook para compartir actividad realizada en la aplicación en dichas redes sociales. Estas actividades realizadas pueden ser desde notas de exámenes  hasta anuncios de excursiones. El mayor objetivo del contenido compartido es dar a conocer la app en redes sociales.</w:t>
       </w:r>
@@ -2020,7 +2029,7 @@
           <w:lang w:val="es-ES"/>
         </w:rPr>
       </w:pPr>
-      <w:bookmarkStart w:id="5" w:name="_Toc471330638"/>
+      <w:bookmarkStart w:id="4" w:name="_Toc471330638"/>
       <w:r>
         <w:rPr>
           <w:rFonts w:ascii="Century Gothic" w:hAnsi="Century Gothic"/>
@@ -2031,7 +2040,7 @@
         </w:rPr>
         <w:t>Delegar autenticación</w:t>
       </w:r>
-      <w:bookmarkEnd w:id="5"/>
+      <w:bookmarkEnd w:id="4"/>
       <w:r>
         <w:rPr>
           <w:rFonts w:ascii="Century Gothic" w:hAnsi="Century Gothic"/>
@@ -2109,6 +2118,30 @@
         </w:rPr>
         <w:t xml:space="preserve"> 2.0 para delegar dicha autorización. De esta manera el usuario no compartiría toda su identidad y sus datos estarían más seguros. </w:t>
       </w:r>
+    </w:p>
+    <w:p>
+      <w:pPr>
+        <w:pStyle w:val="Prrafodelista"/>
+        <w:ind w:firstLine="720"/>
+        <w:rPr>
+          <w:sz w:val="22"/>
+          <w:szCs w:val="22"/>
+          <w:lang w:val="es-ES"/>
+        </w:rPr>
+      </w:pPr>
+    </w:p>
+    <w:p>
+      <w:pPr>
+        <w:pStyle w:val="Prrafodelista"/>
+        <w:ind w:firstLine="720"/>
+        <w:rPr>
+          <w:sz w:val="22"/>
+          <w:szCs w:val="22"/>
+          <w:lang w:val="es-ES"/>
+        </w:rPr>
+      </w:pPr>
+      <w:bookmarkStart w:id="5" w:name="_GoBack"/>
+      <w:bookmarkEnd w:id="5"/>
     </w:p>
     <w:p>
       <w:pPr>
@@ -4065,7 +4098,7 @@
 </file>
 
 <file path=customXml/itemProps2.xml><?xml version="1.0" encoding="utf-8"?>
-<ds:datastoreItem xmlns:ds="http://schemas.openxmlformats.org/officeDocument/2006/customXml" ds:itemID="{29FA3671-EE2B-4FEB-A2FE-8D434809D8A5}">
+<ds:datastoreItem xmlns:ds="http://schemas.openxmlformats.org/officeDocument/2006/customXml" ds:itemID="{443C503B-00F2-4D66-8B72-2AD55054E7C2}">
   <ds:schemaRefs>
     <ds:schemaRef ds:uri="http://schemas.openxmlformats.org/officeDocument/2006/bibliography"/>
   </ds:schemaRefs>

</xml_diff>